<commit_message>
rasch results to database
</commit_message>
<xml_diff>
--- a/Item Response Theory Analysis/Statistics to Run and Explanations.docx
+++ b/Item Response Theory Analysis/Statistics to Run and Explanations.docx
@@ -431,15 +431,7 @@
         </m:r>
       </m:oMath>
       <w:r>
-        <w:t xml:space="preserve"> </w:t>
-      </w:r>
-      <w:proofErr w:type="gramStart"/>
-      <w:r>
-        <w:t>is</w:t>
-      </w:r>
-      <w:proofErr w:type="gramEnd"/>
-      <w:r>
-        <w:t xml:space="preserve"> the ability variable</w:t>
+        <w:t xml:space="preserve"> is the ability variable</w:t>
       </w:r>
     </w:p>
     <w:p>
@@ -568,23 +560,7 @@
           <w:i/>
           <w:iCs/>
         </w:rPr>
-        <w:t xml:space="preserve">We could also explore more than one parameter </w:t>
-      </w:r>
-      <w:proofErr w:type="gramStart"/>
-      <w:r>
-        <w:rPr>
-          <w:i/>
-          <w:iCs/>
-        </w:rPr>
-        <w:t>models</w:t>
-      </w:r>
-      <w:proofErr w:type="gramEnd"/>
-      <w:r>
-        <w:rPr>
-          <w:i/>
-          <w:iCs/>
-        </w:rPr>
-        <w:t>.</w:t>
+        <w:t>We could also explore more than one parameter models.</w:t>
       </w:r>
     </w:p>
     <w:p>
@@ -943,15 +919,7 @@
         </m:r>
       </m:oMath>
       <w:r>
-        <w:t xml:space="preserve"> </w:t>
-      </w:r>
-      <w:proofErr w:type="gramStart"/>
-      <w:r>
-        <w:t>is</w:t>
-      </w:r>
-      <w:proofErr w:type="gramEnd"/>
-      <w:r>
-        <w:t xml:space="preserve"> the ability variable</w:t>
+        <w:t xml:space="preserve"> is the ability variable</w:t>
       </w:r>
     </w:p>
     <w:p>
@@ -1355,7 +1323,7 @@
           <w:i/>
           <w:iCs/>
         </w:rPr>
-        <w:t>(e.g., sum of 1/0s for a single student divided by number of items student answered)</w:t>
+        <w:t>(e.g., sum of 1s for a single student divided by number of items student answered)</w:t>
       </w:r>
       <w:r>
         <w:rPr>
@@ -1612,7 +1580,7 @@
           <w:i/>
           <w:iCs/>
         </w:rPr>
-        <w:t>(e.g., sum of 1/0s by all students for a single question divided by number of students who answered the question)</w:t>
+        <w:t>(e.g., sum of 1s by all students for a single question divided by number of students who answered the question)</w:t>
       </w:r>
     </w:p>
     <w:p>
@@ -2640,13 +2608,7 @@
           <w:rPr>
             <w:rFonts w:ascii="Cambria Math" w:eastAsiaTheme="minorEastAsia" w:hAnsi="Cambria Math"/>
           </w:rPr>
-          <m:t>-</m:t>
-        </m:r>
-        <m:r>
-          <w:rPr>
-            <w:rFonts w:ascii="Cambria Math" w:eastAsiaTheme="minorEastAsia" w:hAnsi="Cambria Math"/>
-          </w:rPr>
-          <m:t>P(</m:t>
+          <m:t>-P(</m:t>
         </m:r>
         <m:sSub>
           <m:sSubPr>
@@ -4303,8 +4265,7 @@
             <m:fPr>
               <m:ctrlPr>
                 <w:rPr>
-                  <w:rFonts w:ascii="Cambria Math" w:eastAsiaTheme="minorEastAsia" w:hAnsi="Cambria Math"/>
-                  <w:i/>
+                  <w:rFonts w:ascii="Cambria Math" w:eastAsiaTheme="minorEastAsia"/>
                 </w:rPr>
               </m:ctrlPr>
             </m:fPr>
@@ -4312,22 +4273,20 @@
               <m:nary>
                 <m:naryPr>
                   <m:chr m:val="∑"/>
-                  <m:limLoc m:val="undOvr"/>
                   <m:supHide m:val="1"/>
                   <m:ctrlPr>
                     <w:rPr>
-                      <w:rFonts w:ascii="Cambria Math" w:eastAsiaTheme="minorEastAsia" w:hAnsi="Cambria Math"/>
+                      <w:rFonts w:ascii="Cambria Math" w:eastAsiaTheme="minorEastAsia"/>
                       <w:i/>
-                      <w:iCs/>
                     </w:rPr>
                   </m:ctrlPr>
                 </m:naryPr>
                 <m:sub>
                   <m:r>
                     <w:rPr>
-                      <w:rFonts w:ascii="Cambria Math" w:eastAsiaTheme="minorEastAsia" w:hAnsi="Cambria Math"/>
-                    </w:rPr>
-                    <m:t>s</m:t>
+                      <w:rFonts w:ascii="Cambria Math" w:eastAsiaTheme="minorEastAsia"/>
+                    </w:rPr>
+                    <m:t>i</m:t>
                   </m:r>
                 </m:sub>
                 <m:sup/>
@@ -4336,9 +4295,8 @@
                     <m:sSupPr>
                       <m:ctrlPr>
                         <w:rPr>
-                          <w:rFonts w:ascii="Cambria Math" w:eastAsiaTheme="minorEastAsia" w:hAnsi="Cambria Math"/>
+                          <w:rFonts w:ascii="Cambria Math" w:eastAsiaTheme="minorEastAsia"/>
                           <w:i/>
-                          <w:iCs/>
                         </w:rPr>
                       </m:ctrlPr>
                     </m:sSupPr>
@@ -4347,47 +4305,68 @@
                         <m:dPr>
                           <m:ctrlPr>
                             <w:rPr>
-                              <w:rFonts w:ascii="Cambria Math" w:eastAsiaTheme="minorEastAsia" w:hAnsi="Cambria Math"/>
+                              <w:rFonts w:ascii="Cambria Math" w:eastAsiaTheme="minorEastAsia"/>
                               <w:i/>
-                              <w:iCs/>
                             </w:rPr>
                           </m:ctrlPr>
                         </m:dPr>
                         <m:e>
-                          <m:sSub>
-                            <m:sSubPr>
+                          <m:nary>
+                            <m:naryPr>
+                              <m:chr m:val="∑"/>
+                              <m:supHide m:val="1"/>
                               <m:ctrlPr>
                                 <w:rPr>
-                                  <w:rFonts w:ascii="Cambria Math" w:eastAsiaTheme="minorEastAsia" w:hAnsi="Cambria Math"/>
+                                  <w:rFonts w:ascii="Cambria Math" w:eastAsiaTheme="minorEastAsia"/>
                                   <w:i/>
-                                  <w:iCs/>
                                 </w:rPr>
                               </m:ctrlPr>
-                            </m:sSubPr>
-                            <m:e>
-                              <m:r>
-                                <w:rPr>
-                                  <w:rFonts w:ascii="Cambria Math" w:eastAsiaTheme="minorEastAsia" w:hAnsi="Cambria Math"/>
-                                </w:rPr>
-                                <m:t>e</m:t>
-                              </m:r>
-                            </m:e>
+                            </m:naryPr>
                             <m:sub>
                               <m:r>
                                 <w:rPr>
-                                  <w:rFonts w:ascii="Cambria Math" w:eastAsiaTheme="minorEastAsia" w:hAnsi="Cambria Math"/>
+                                  <w:rFonts w:ascii="Cambria Math" w:eastAsiaTheme="minorEastAsia"/>
                                 </w:rPr>
-                                <m:t>si</m:t>
+                                <m:t>s</m:t>
                               </m:r>
                             </m:sub>
-                          </m:sSub>
+                            <m:sup/>
+                            <m:e>
+                              <m:sSub>
+                                <m:sSubPr>
+                                  <m:ctrlPr>
+                                    <w:rPr>
+                                      <w:rFonts w:ascii="Cambria Math" w:eastAsiaTheme="minorEastAsia"/>
+                                      <w:i/>
+                                    </w:rPr>
+                                  </m:ctrlPr>
+                                </m:sSubPr>
+                                <m:e>
+                                  <m:r>
+                                    <w:rPr>
+                                      <w:rFonts w:ascii="Cambria Math" w:eastAsiaTheme="minorEastAsia"/>
+                                    </w:rPr>
+                                    <m:t>e</m:t>
+                                  </m:r>
+                                </m:e>
+                                <m:sub>
+                                  <m:r>
+                                    <w:rPr>
+                                      <w:rFonts w:ascii="Cambria Math" w:eastAsiaTheme="minorEastAsia"/>
+                                    </w:rPr>
+                                    <m:t>si</m:t>
+                                  </m:r>
+                                </m:sub>
+                              </m:sSub>
+                            </m:e>
+                          </m:nary>
                         </m:e>
                       </m:d>
                     </m:e>
                     <m:sup>
                       <m:r>
                         <w:rPr>
-                          <w:rFonts w:ascii="Cambria Math" w:eastAsiaTheme="minorEastAsia" w:hAnsi="Cambria Math"/>
+                          <w:rFonts w:ascii="Cambria Math" w:eastAsiaTheme="minorEastAsia"/>
                         </w:rPr>
                         <m:t>2</m:t>
                       </m:r>
@@ -4397,7 +4376,7 @@
               </m:nary>
               <m:ctrlPr>
                 <w:rPr>
-                  <w:rFonts w:ascii="Cambria Math" w:hAnsi="Cambria Math"/>
+                  <w:rFonts w:ascii="Cambria Math" w:eastAsiaTheme="minorEastAsia" w:hAnsi="Cambria Math"/>
                   <w:i/>
                 </w:rPr>
               </m:ctrlPr>
@@ -4504,8 +4483,7 @@
             <m:fPr>
               <m:ctrlPr>
                 <w:rPr>
-                  <w:rFonts w:ascii="Cambria Math" w:eastAsiaTheme="minorEastAsia" w:hAnsi="Cambria Math"/>
-                  <w:i/>
+                  <w:rFonts w:ascii="Cambria Math" w:eastAsiaTheme="minorEastAsia"/>
                 </w:rPr>
               </m:ctrlPr>
             </m:fPr>
@@ -4513,22 +4491,20 @@
               <m:nary>
                 <m:naryPr>
                   <m:chr m:val="∑"/>
-                  <m:limLoc m:val="undOvr"/>
                   <m:supHide m:val="1"/>
                   <m:ctrlPr>
                     <w:rPr>
-                      <w:rFonts w:ascii="Cambria Math" w:eastAsiaTheme="minorEastAsia" w:hAnsi="Cambria Math"/>
+                      <w:rFonts w:ascii="Cambria Math" w:eastAsiaTheme="minorEastAsia"/>
                       <w:i/>
-                      <w:iCs/>
                     </w:rPr>
                   </m:ctrlPr>
                 </m:naryPr>
                 <m:sub>
                   <m:r>
                     <w:rPr>
-                      <w:rFonts w:ascii="Cambria Math" w:eastAsiaTheme="minorEastAsia" w:hAnsi="Cambria Math"/>
-                    </w:rPr>
-                    <m:t>i</m:t>
+                      <w:rFonts w:ascii="Cambria Math" w:eastAsiaTheme="minorEastAsia"/>
+                    </w:rPr>
+                    <m:t>s</m:t>
                   </m:r>
                 </m:sub>
                 <m:sup/>
@@ -4537,9 +4513,8 @@
                     <m:sSupPr>
                       <m:ctrlPr>
                         <w:rPr>
-                          <w:rFonts w:ascii="Cambria Math" w:eastAsiaTheme="minorEastAsia" w:hAnsi="Cambria Math"/>
+                          <w:rFonts w:ascii="Cambria Math" w:eastAsiaTheme="minorEastAsia"/>
                           <w:i/>
-                          <w:iCs/>
                         </w:rPr>
                       </m:ctrlPr>
                     </m:sSupPr>
@@ -4548,47 +4523,68 @@
                         <m:dPr>
                           <m:ctrlPr>
                             <w:rPr>
-                              <w:rFonts w:ascii="Cambria Math" w:eastAsiaTheme="minorEastAsia" w:hAnsi="Cambria Math"/>
+                              <w:rFonts w:ascii="Cambria Math" w:eastAsiaTheme="minorEastAsia"/>
                               <w:i/>
-                              <w:iCs/>
                             </w:rPr>
                           </m:ctrlPr>
                         </m:dPr>
                         <m:e>
-                          <m:sSub>
-                            <m:sSubPr>
+                          <m:nary>
+                            <m:naryPr>
+                              <m:chr m:val="∑"/>
+                              <m:supHide m:val="1"/>
                               <m:ctrlPr>
                                 <w:rPr>
-                                  <w:rFonts w:ascii="Cambria Math" w:eastAsiaTheme="minorEastAsia" w:hAnsi="Cambria Math"/>
+                                  <w:rFonts w:ascii="Cambria Math" w:eastAsiaTheme="minorEastAsia"/>
                                   <w:i/>
-                                  <w:iCs/>
                                 </w:rPr>
                               </m:ctrlPr>
-                            </m:sSubPr>
-                            <m:e>
-                              <m:r>
-                                <w:rPr>
-                                  <w:rFonts w:ascii="Cambria Math" w:eastAsiaTheme="minorEastAsia" w:hAnsi="Cambria Math"/>
-                                </w:rPr>
-                                <m:t>e</m:t>
-                              </m:r>
-                            </m:e>
+                            </m:naryPr>
                             <m:sub>
                               <m:r>
                                 <w:rPr>
-                                  <w:rFonts w:ascii="Cambria Math" w:eastAsiaTheme="minorEastAsia" w:hAnsi="Cambria Math"/>
+                                  <w:rFonts w:ascii="Cambria Math" w:eastAsiaTheme="minorEastAsia"/>
                                 </w:rPr>
-                                <m:t>si</m:t>
+                                <m:t>i</m:t>
                               </m:r>
                             </m:sub>
-                          </m:sSub>
+                            <m:sup/>
+                            <m:e>
+                              <m:sSub>
+                                <m:sSubPr>
+                                  <m:ctrlPr>
+                                    <w:rPr>
+                                      <w:rFonts w:ascii="Cambria Math" w:eastAsiaTheme="minorEastAsia"/>
+                                      <w:i/>
+                                    </w:rPr>
+                                  </m:ctrlPr>
+                                </m:sSubPr>
+                                <m:e>
+                                  <m:r>
+                                    <w:rPr>
+                                      <w:rFonts w:ascii="Cambria Math" w:eastAsiaTheme="minorEastAsia"/>
+                                    </w:rPr>
+                                    <m:t>e</m:t>
+                                  </m:r>
+                                </m:e>
+                                <m:sub>
+                                  <m:r>
+                                    <w:rPr>
+                                      <w:rFonts w:ascii="Cambria Math" w:eastAsiaTheme="minorEastAsia"/>
+                                    </w:rPr>
+                                    <m:t>si</m:t>
+                                  </m:r>
+                                </m:sub>
+                              </m:sSub>
+                            </m:e>
+                          </m:nary>
                         </m:e>
                       </m:d>
                     </m:e>
                     <m:sup>
                       <m:r>
                         <w:rPr>
-                          <w:rFonts w:ascii="Cambria Math" w:eastAsiaTheme="minorEastAsia" w:hAnsi="Cambria Math"/>
+                          <w:rFonts w:ascii="Cambria Math" w:eastAsiaTheme="minorEastAsia"/>
                         </w:rPr>
                         <m:t>2</m:t>
                       </m:r>
@@ -4598,7 +4594,7 @@
               </m:nary>
               <m:ctrlPr>
                 <w:rPr>
-                  <w:rFonts w:ascii="Cambria Math" w:hAnsi="Cambria Math"/>
+                  <w:rFonts w:ascii="Cambria Math" w:eastAsiaTheme="minorEastAsia" w:hAnsi="Cambria Math"/>
                   <w:i/>
                 </w:rPr>
               </m:ctrlPr>
@@ -4622,7 +4618,7 @@
                     <w:rPr>
                       <w:rFonts w:ascii="Cambria Math" w:eastAsiaTheme="minorEastAsia" w:hAnsi="Cambria Math"/>
                     </w:rPr>
-                    <m:t>i</m:t>
+                    <m:t>s</m:t>
                   </m:r>
                 </m:sub>
                 <m:sup/>

</xml_diff>

<commit_message>
Update Statistics to Run and Explanations.docx
</commit_message>
<xml_diff>
--- a/Item Response Theory Analysis/Statistics to Run and Explanations.docx
+++ b/Item Response Theory Analysis/Statistics to Run and Explanations.docx
@@ -431,7 +431,15 @@
         </m:r>
       </m:oMath>
       <w:r>
-        <w:t xml:space="preserve"> is the ability variable</w:t>
+        <w:t xml:space="preserve"> </w:t>
+      </w:r>
+      <w:proofErr w:type="gramStart"/>
+      <w:r>
+        <w:t>is</w:t>
+      </w:r>
+      <w:proofErr w:type="gramEnd"/>
+      <w:r>
+        <w:t xml:space="preserve"> the ability variable</w:t>
       </w:r>
     </w:p>
     <w:p>
@@ -560,7 +568,23 @@
           <w:i/>
           <w:iCs/>
         </w:rPr>
-        <w:t>We could also explore more than one parameter models.</w:t>
+        <w:t xml:space="preserve">We could also explore more than one parameter </w:t>
+      </w:r>
+      <w:proofErr w:type="gramStart"/>
+      <w:r>
+        <w:rPr>
+          <w:i/>
+          <w:iCs/>
+        </w:rPr>
+        <w:t>models</w:t>
+      </w:r>
+      <w:proofErr w:type="gramEnd"/>
+      <w:r>
+        <w:rPr>
+          <w:i/>
+          <w:iCs/>
+        </w:rPr>
+        <w:t>.</w:t>
       </w:r>
     </w:p>
     <w:p>
@@ -919,7 +943,15 @@
         </m:r>
       </m:oMath>
       <w:r>
-        <w:t xml:space="preserve"> is the ability variable</w:t>
+        <w:t xml:space="preserve"> </w:t>
+      </w:r>
+      <w:proofErr w:type="gramStart"/>
+      <w:r>
+        <w:t>is</w:t>
+      </w:r>
+      <w:proofErr w:type="gramEnd"/>
+      <w:r>
+        <w:t xml:space="preserve"> the ability variable</w:t>
       </w:r>
     </w:p>
     <w:p>
@@ -1323,7 +1355,7 @@
           <w:i/>
           <w:iCs/>
         </w:rPr>
-        <w:t>(e.g., sum of 1s for a single student divided by number of items student answered)</w:t>
+        <w:t>(e.g., sum of 1/0s for a single student divided by number of items student answered)</w:t>
       </w:r>
       <w:r>
         <w:rPr>
@@ -1580,7 +1612,7 @@
           <w:i/>
           <w:iCs/>
         </w:rPr>
-        <w:t>(e.g., sum of 1s by all students for a single question divided by number of students who answered the question)</w:t>
+        <w:t>(e.g., sum of 1/0s by all students for a single question divided by number of students who answered the question)</w:t>
       </w:r>
     </w:p>
     <w:p>
@@ -2608,7 +2640,13 @@
           <w:rPr>
             <w:rFonts w:ascii="Cambria Math" w:eastAsiaTheme="minorEastAsia" w:hAnsi="Cambria Math"/>
           </w:rPr>
-          <m:t>-P(</m:t>
+          <m:t>-</m:t>
+        </m:r>
+        <m:r>
+          <w:rPr>
+            <w:rFonts w:ascii="Cambria Math" w:eastAsiaTheme="minorEastAsia" w:hAnsi="Cambria Math"/>
+          </w:rPr>
+          <m:t>P(</m:t>
         </m:r>
         <m:sSub>
           <m:sSubPr>
@@ -4265,7 +4303,8 @@
             <m:fPr>
               <m:ctrlPr>
                 <w:rPr>
-                  <w:rFonts w:ascii="Cambria Math" w:eastAsiaTheme="minorEastAsia"/>
+                  <w:rFonts w:ascii="Cambria Math" w:eastAsiaTheme="minorEastAsia" w:hAnsi="Cambria Math"/>
+                  <w:i/>
                 </w:rPr>
               </m:ctrlPr>
             </m:fPr>
@@ -4273,20 +4312,22 @@
               <m:nary>
                 <m:naryPr>
                   <m:chr m:val="∑"/>
+                  <m:limLoc m:val="undOvr"/>
                   <m:supHide m:val="1"/>
                   <m:ctrlPr>
                     <w:rPr>
-                      <w:rFonts w:ascii="Cambria Math" w:eastAsiaTheme="minorEastAsia"/>
+                      <w:rFonts w:ascii="Cambria Math" w:eastAsiaTheme="minorEastAsia" w:hAnsi="Cambria Math"/>
                       <w:i/>
+                      <w:iCs/>
                     </w:rPr>
                   </m:ctrlPr>
                 </m:naryPr>
                 <m:sub>
                   <m:r>
                     <w:rPr>
-                      <w:rFonts w:ascii="Cambria Math" w:eastAsiaTheme="minorEastAsia"/>
-                    </w:rPr>
-                    <m:t>i</m:t>
+                      <w:rFonts w:ascii="Cambria Math" w:eastAsiaTheme="minorEastAsia" w:hAnsi="Cambria Math"/>
+                    </w:rPr>
+                    <m:t>s</m:t>
                   </m:r>
                 </m:sub>
                 <m:sup/>
@@ -4295,8 +4336,9 @@
                     <m:sSupPr>
                       <m:ctrlPr>
                         <w:rPr>
-                          <w:rFonts w:ascii="Cambria Math" w:eastAsiaTheme="minorEastAsia"/>
+                          <w:rFonts w:ascii="Cambria Math" w:eastAsiaTheme="minorEastAsia" w:hAnsi="Cambria Math"/>
                           <w:i/>
+                          <w:iCs/>
                         </w:rPr>
                       </m:ctrlPr>
                     </m:sSupPr>
@@ -4305,68 +4347,47 @@
                         <m:dPr>
                           <m:ctrlPr>
                             <w:rPr>
-                              <w:rFonts w:ascii="Cambria Math" w:eastAsiaTheme="minorEastAsia"/>
+                              <w:rFonts w:ascii="Cambria Math" w:eastAsiaTheme="minorEastAsia" w:hAnsi="Cambria Math"/>
                               <w:i/>
+                              <w:iCs/>
                             </w:rPr>
                           </m:ctrlPr>
                         </m:dPr>
                         <m:e>
-                          <m:nary>
-                            <m:naryPr>
-                              <m:chr m:val="∑"/>
-                              <m:supHide m:val="1"/>
+                          <m:sSub>
+                            <m:sSubPr>
                               <m:ctrlPr>
                                 <w:rPr>
-                                  <w:rFonts w:ascii="Cambria Math" w:eastAsiaTheme="minorEastAsia"/>
+                                  <w:rFonts w:ascii="Cambria Math" w:eastAsiaTheme="minorEastAsia" w:hAnsi="Cambria Math"/>
                                   <w:i/>
+                                  <w:iCs/>
                                 </w:rPr>
                               </m:ctrlPr>
-                            </m:naryPr>
+                            </m:sSubPr>
+                            <m:e>
+                              <m:r>
+                                <w:rPr>
+                                  <w:rFonts w:ascii="Cambria Math" w:eastAsiaTheme="minorEastAsia" w:hAnsi="Cambria Math"/>
+                                </w:rPr>
+                                <m:t>e</m:t>
+                              </m:r>
+                            </m:e>
                             <m:sub>
                               <m:r>
                                 <w:rPr>
-                                  <w:rFonts w:ascii="Cambria Math" w:eastAsiaTheme="minorEastAsia"/>
+                                  <w:rFonts w:ascii="Cambria Math" w:eastAsiaTheme="minorEastAsia" w:hAnsi="Cambria Math"/>
                                 </w:rPr>
-                                <m:t>s</m:t>
+                                <m:t>si</m:t>
                               </m:r>
                             </m:sub>
-                            <m:sup/>
-                            <m:e>
-                              <m:sSub>
-                                <m:sSubPr>
-                                  <m:ctrlPr>
-                                    <w:rPr>
-                                      <w:rFonts w:ascii="Cambria Math" w:eastAsiaTheme="minorEastAsia"/>
-                                      <w:i/>
-                                    </w:rPr>
-                                  </m:ctrlPr>
-                                </m:sSubPr>
-                                <m:e>
-                                  <m:r>
-                                    <w:rPr>
-                                      <w:rFonts w:ascii="Cambria Math" w:eastAsiaTheme="minorEastAsia"/>
-                                    </w:rPr>
-                                    <m:t>e</m:t>
-                                  </m:r>
-                                </m:e>
-                                <m:sub>
-                                  <m:r>
-                                    <w:rPr>
-                                      <w:rFonts w:ascii="Cambria Math" w:eastAsiaTheme="minorEastAsia"/>
-                                    </w:rPr>
-                                    <m:t>si</m:t>
-                                  </m:r>
-                                </m:sub>
-                              </m:sSub>
-                            </m:e>
-                          </m:nary>
+                          </m:sSub>
                         </m:e>
                       </m:d>
                     </m:e>
                     <m:sup>
                       <m:r>
                         <w:rPr>
-                          <w:rFonts w:ascii="Cambria Math" w:eastAsiaTheme="minorEastAsia"/>
+                          <w:rFonts w:ascii="Cambria Math" w:eastAsiaTheme="minorEastAsia" w:hAnsi="Cambria Math"/>
                         </w:rPr>
                         <m:t>2</m:t>
                       </m:r>
@@ -4376,7 +4397,7 @@
               </m:nary>
               <m:ctrlPr>
                 <w:rPr>
-                  <w:rFonts w:ascii="Cambria Math" w:eastAsiaTheme="minorEastAsia" w:hAnsi="Cambria Math"/>
+                  <w:rFonts w:ascii="Cambria Math" w:hAnsi="Cambria Math"/>
                   <w:i/>
                 </w:rPr>
               </m:ctrlPr>
@@ -4483,7 +4504,8 @@
             <m:fPr>
               <m:ctrlPr>
                 <w:rPr>
-                  <w:rFonts w:ascii="Cambria Math" w:eastAsiaTheme="minorEastAsia"/>
+                  <w:rFonts w:ascii="Cambria Math" w:eastAsiaTheme="minorEastAsia" w:hAnsi="Cambria Math"/>
+                  <w:i/>
                 </w:rPr>
               </m:ctrlPr>
             </m:fPr>
@@ -4491,20 +4513,22 @@
               <m:nary>
                 <m:naryPr>
                   <m:chr m:val="∑"/>
+                  <m:limLoc m:val="undOvr"/>
                   <m:supHide m:val="1"/>
                   <m:ctrlPr>
                     <w:rPr>
-                      <w:rFonts w:ascii="Cambria Math" w:eastAsiaTheme="minorEastAsia"/>
+                      <w:rFonts w:ascii="Cambria Math" w:eastAsiaTheme="minorEastAsia" w:hAnsi="Cambria Math"/>
                       <w:i/>
+                      <w:iCs/>
                     </w:rPr>
                   </m:ctrlPr>
                 </m:naryPr>
                 <m:sub>
                   <m:r>
                     <w:rPr>
-                      <w:rFonts w:ascii="Cambria Math" w:eastAsiaTheme="minorEastAsia"/>
-                    </w:rPr>
-                    <m:t>s</m:t>
+                      <w:rFonts w:ascii="Cambria Math" w:eastAsiaTheme="minorEastAsia" w:hAnsi="Cambria Math"/>
+                    </w:rPr>
+                    <m:t>i</m:t>
                   </m:r>
                 </m:sub>
                 <m:sup/>
@@ -4513,8 +4537,9 @@
                     <m:sSupPr>
                       <m:ctrlPr>
                         <w:rPr>
-                          <w:rFonts w:ascii="Cambria Math" w:eastAsiaTheme="minorEastAsia"/>
+                          <w:rFonts w:ascii="Cambria Math" w:eastAsiaTheme="minorEastAsia" w:hAnsi="Cambria Math"/>
                           <w:i/>
+                          <w:iCs/>
                         </w:rPr>
                       </m:ctrlPr>
                     </m:sSupPr>
@@ -4523,68 +4548,47 @@
                         <m:dPr>
                           <m:ctrlPr>
                             <w:rPr>
-                              <w:rFonts w:ascii="Cambria Math" w:eastAsiaTheme="minorEastAsia"/>
+                              <w:rFonts w:ascii="Cambria Math" w:eastAsiaTheme="minorEastAsia" w:hAnsi="Cambria Math"/>
                               <w:i/>
+                              <w:iCs/>
                             </w:rPr>
                           </m:ctrlPr>
                         </m:dPr>
                         <m:e>
-                          <m:nary>
-                            <m:naryPr>
-                              <m:chr m:val="∑"/>
-                              <m:supHide m:val="1"/>
+                          <m:sSub>
+                            <m:sSubPr>
                               <m:ctrlPr>
                                 <w:rPr>
-                                  <w:rFonts w:ascii="Cambria Math" w:eastAsiaTheme="minorEastAsia"/>
+                                  <w:rFonts w:ascii="Cambria Math" w:eastAsiaTheme="minorEastAsia" w:hAnsi="Cambria Math"/>
                                   <w:i/>
+                                  <w:iCs/>
                                 </w:rPr>
                               </m:ctrlPr>
-                            </m:naryPr>
+                            </m:sSubPr>
+                            <m:e>
+                              <m:r>
+                                <w:rPr>
+                                  <w:rFonts w:ascii="Cambria Math" w:eastAsiaTheme="minorEastAsia" w:hAnsi="Cambria Math"/>
+                                </w:rPr>
+                                <m:t>e</m:t>
+                              </m:r>
+                            </m:e>
                             <m:sub>
                               <m:r>
                                 <w:rPr>
-                                  <w:rFonts w:ascii="Cambria Math" w:eastAsiaTheme="minorEastAsia"/>
+                                  <w:rFonts w:ascii="Cambria Math" w:eastAsiaTheme="minorEastAsia" w:hAnsi="Cambria Math"/>
                                 </w:rPr>
-                                <m:t>i</m:t>
+                                <m:t>si</m:t>
                               </m:r>
                             </m:sub>
-                            <m:sup/>
-                            <m:e>
-                              <m:sSub>
-                                <m:sSubPr>
-                                  <m:ctrlPr>
-                                    <w:rPr>
-                                      <w:rFonts w:ascii="Cambria Math" w:eastAsiaTheme="minorEastAsia"/>
-                                      <w:i/>
-                                    </w:rPr>
-                                  </m:ctrlPr>
-                                </m:sSubPr>
-                                <m:e>
-                                  <m:r>
-                                    <w:rPr>
-                                      <w:rFonts w:ascii="Cambria Math" w:eastAsiaTheme="minorEastAsia"/>
-                                    </w:rPr>
-                                    <m:t>e</m:t>
-                                  </m:r>
-                                </m:e>
-                                <m:sub>
-                                  <m:r>
-                                    <w:rPr>
-                                      <w:rFonts w:ascii="Cambria Math" w:eastAsiaTheme="minorEastAsia"/>
-                                    </w:rPr>
-                                    <m:t>si</m:t>
-                                  </m:r>
-                                </m:sub>
-                              </m:sSub>
-                            </m:e>
-                          </m:nary>
+                          </m:sSub>
                         </m:e>
                       </m:d>
                     </m:e>
                     <m:sup>
                       <m:r>
                         <w:rPr>
-                          <w:rFonts w:ascii="Cambria Math" w:eastAsiaTheme="minorEastAsia"/>
+                          <w:rFonts w:ascii="Cambria Math" w:eastAsiaTheme="minorEastAsia" w:hAnsi="Cambria Math"/>
                         </w:rPr>
                         <m:t>2</m:t>
                       </m:r>
@@ -4594,7 +4598,7 @@
               </m:nary>
               <m:ctrlPr>
                 <w:rPr>
-                  <w:rFonts w:ascii="Cambria Math" w:eastAsiaTheme="minorEastAsia" w:hAnsi="Cambria Math"/>
+                  <w:rFonts w:ascii="Cambria Math" w:hAnsi="Cambria Math"/>
                   <w:i/>
                 </w:rPr>
               </m:ctrlPr>
@@ -4618,7 +4622,7 @@
                     <w:rPr>
                       <w:rFonts w:ascii="Cambria Math" w:eastAsiaTheme="minorEastAsia" w:hAnsi="Cambria Math"/>
                     </w:rPr>
-                    <m:t>s</m:t>
+                    <m:t>i</m:t>
                   </m:r>
                 </m:sub>
                 <m:sup/>

</xml_diff>